<commit_message>
fixed a bug where search_by_keyword did not integrate mixed rice choice, and search_by_price not printing prices in 2 decimal places
</commit_message>
<xml_diff>
--- a/RE1016_Assignment 2_ReportTemplate.docx
+++ b/RE1016_Assignment 2_ReportTemplate.docx
@@ -98,6 +98,7 @@
               <w:rPr>
                 <w:b/>
                 <w:bCs/>
+                <w:color w:val="000000" w:themeColor="text1"/>
               </w:rPr>
             </w:pPr>
             <w:r>
@@ -105,6 +106,7 @@
                 <w:rFonts w:eastAsia="Arial" w:cs="Arial"/>
                 <w:b/>
                 <w:bCs/>
+                <w:color w:val="000000" w:themeColor="text1"/>
               </w:rPr>
               <w:t>Name</w:t>
             </w:r>
@@ -126,33 +128,14 @@
               <w:spacing w:after="0"/>
               <w:jc w:val="both"/>
               <w:rPr>
-                <w:i/>
-                <w:iCs/>
-              </w:rPr>
-            </w:pPr>
-            <w:r>
-              <w:rPr>
-                <w:i/>
-                <w:iCs/>
-                <w:color w:val="808080" w:themeColor="background1" w:themeShade="80"/>
-              </w:rPr>
-              <w:t>Student</w:t>
-            </w:r>
-            <w:r>
-              <w:rPr>
-                <w:i/>
-                <w:iCs/>
-                <w:color w:val="808080" w:themeColor="background1" w:themeShade="80"/>
-              </w:rPr>
-              <w:t>’s</w:t>
-            </w:r>
-            <w:r>
-              <w:rPr>
-                <w:i/>
-                <w:iCs/>
-                <w:color w:val="808080" w:themeColor="background1" w:themeShade="80"/>
-              </w:rPr>
-              <w:t xml:space="preserve"> name</w:t>
+                <w:color w:val="000000" w:themeColor="text1"/>
+              </w:rPr>
+            </w:pPr>
+            <w:r>
+              <w:rPr>
+                <w:color w:val="000000" w:themeColor="text1"/>
+              </w:rPr>
+              <w:t>Jiang Zong Zhe</w:t>
             </w:r>
           </w:p>
         </w:tc>
@@ -412,6 +395,14 @@
                       <w:color w:val="808080" w:themeColor="background1" w:themeShade="80"/>
                     </w:rPr>
                   </w:pPr>
+                  <w:r>
+                    <w:rPr>
+                      <w:i/>
+                      <w:iCs/>
+                      <w:color w:val="808080" w:themeColor="background1" w:themeShade="80"/>
+                    </w:rPr>
+                    <w:t>NIL</w:t>
+                  </w:r>
                 </w:p>
               </w:tc>
               <w:tc>
@@ -434,141 +425,7 @@
                       <w:iCs/>
                       <w:color w:val="808080" w:themeColor="background1" w:themeShade="80"/>
                     </w:rPr>
-                    <w:t>Yes / No</w:t>
-                  </w:r>
-                </w:p>
-              </w:tc>
-            </w:tr>
-            <w:tr>
-              <w:trPr>
-                <w:trHeight w:val="397"/>
-              </w:trPr>
-              <w:tc>
-                <w:tcPr>
-                  <w:tcW w:w="2162" w:type="dxa"/>
-                  <w:vAlign w:val="center"/>
-                </w:tcPr>
-                <w:p>
-                  <w:pPr>
-                    <w:jc w:val="center"/>
-                    <w:rPr>
-                      <w:i/>
-                      <w:iCs/>
-                      <w:color w:val="808080" w:themeColor="background1" w:themeShade="80"/>
-                    </w:rPr>
-                  </w:pPr>
-                </w:p>
-              </w:tc>
-              <w:tc>
-                <w:tcPr>
-                  <w:tcW w:w="2126" w:type="dxa"/>
-                  <w:vAlign w:val="center"/>
-                </w:tcPr>
-                <w:p>
-                  <w:pPr>
-                    <w:jc w:val="center"/>
-                    <w:rPr>
-                      <w:i/>
-                      <w:iCs/>
-                      <w:color w:val="808080" w:themeColor="background1" w:themeShade="80"/>
-                    </w:rPr>
-                  </w:pPr>
-                  <w:r>
-                    <w:rPr>
-                      <w:i/>
-                      <w:iCs/>
-                      <w:color w:val="808080" w:themeColor="background1" w:themeShade="80"/>
-                    </w:rPr>
-                    <w:t>Yes / No</w:t>
-                  </w:r>
-                </w:p>
-              </w:tc>
-            </w:tr>
-            <w:tr>
-              <w:trPr>
-                <w:trHeight w:val="397"/>
-              </w:trPr>
-              <w:tc>
-                <w:tcPr>
-                  <w:tcW w:w="2162" w:type="dxa"/>
-                  <w:vAlign w:val="center"/>
-                </w:tcPr>
-                <w:p>
-                  <w:pPr>
-                    <w:jc w:val="center"/>
-                    <w:rPr>
-                      <w:i/>
-                      <w:iCs/>
-                      <w:color w:val="808080" w:themeColor="background1" w:themeShade="80"/>
-                    </w:rPr>
-                  </w:pPr>
-                </w:p>
-              </w:tc>
-              <w:tc>
-                <w:tcPr>
-                  <w:tcW w:w="2126" w:type="dxa"/>
-                  <w:vAlign w:val="center"/>
-                </w:tcPr>
-                <w:p>
-                  <w:pPr>
-                    <w:jc w:val="center"/>
-                    <w:rPr>
-                      <w:i/>
-                      <w:iCs/>
-                      <w:color w:val="808080" w:themeColor="background1" w:themeShade="80"/>
-                    </w:rPr>
-                  </w:pPr>
-                  <w:r>
-                    <w:rPr>
-                      <w:i/>
-                      <w:iCs/>
-                      <w:color w:val="808080" w:themeColor="background1" w:themeShade="80"/>
-                    </w:rPr>
-                    <w:t>Yes / No</w:t>
-                  </w:r>
-                </w:p>
-              </w:tc>
-            </w:tr>
-            <w:tr>
-              <w:trPr>
-                <w:trHeight w:val="397"/>
-              </w:trPr>
-              <w:tc>
-                <w:tcPr>
-                  <w:tcW w:w="2162" w:type="dxa"/>
-                  <w:vAlign w:val="center"/>
-                </w:tcPr>
-                <w:p>
-                  <w:pPr>
-                    <w:rPr>
-                      <w:i/>
-                      <w:iCs/>
-                      <w:color w:val="808080" w:themeColor="background1" w:themeShade="80"/>
-                    </w:rPr>
-                  </w:pPr>
-                </w:p>
-              </w:tc>
-              <w:tc>
-                <w:tcPr>
-                  <w:tcW w:w="2126" w:type="dxa"/>
-                  <w:vAlign w:val="center"/>
-                </w:tcPr>
-                <w:p>
-                  <w:pPr>
-                    <w:jc w:val="center"/>
-                    <w:rPr>
-                      <w:i/>
-                      <w:iCs/>
-                      <w:color w:val="808080" w:themeColor="background1" w:themeShade="80"/>
-                    </w:rPr>
-                  </w:pPr>
-                  <w:r>
-                    <w:rPr>
-                      <w:i/>
-                      <w:iCs/>
-                      <w:color w:val="808080" w:themeColor="background1" w:themeShade="80"/>
-                    </w:rPr>
-                    <w:t>Yes / No</w:t>
+                    <w:t>NIL</w:t>
                   </w:r>
                 </w:p>
               </w:tc>
@@ -4401,21 +4258,6 @@
 </file>
 
 <file path=customXml/item1.xml><?xml version="1.0" encoding="utf-8"?>
-<p:properties xmlns:p="http://schemas.microsoft.com/office/2006/metadata/properties" xmlns:xsi="http://www.w3.org/2001/XMLSchema-instance" xmlns:pc="http://schemas.microsoft.com/office/infopath/2007/PartnerControls">
-  <documentManagement/>
-</p:properties>
-</file>
-
-<file path=customXml/item2.xml><?xml version="1.0" encoding="utf-8"?>
-<?mso-contentType ?>
-<FormTemplates xmlns="http://schemas.microsoft.com/sharepoint/v3/contenttype/forms">
-  <Display>DocumentLibraryForm</Display>
-  <Edit>DocumentLibraryForm</Edit>
-  <New>DocumentLibraryForm</New>
-</FormTemplates>
-</file>
-
-<file path=customXml/item3.xml><?xml version="1.0" encoding="utf-8"?>
 <ct:contentTypeSchema xmlns:ct="http://schemas.microsoft.com/office/2006/metadata/contentType" xmlns:ma="http://schemas.microsoft.com/office/2006/metadata/properties/metaAttributes" ct:_="" ma:_="" ma:contentTypeName="Document" ma:contentTypeID="0x0101003CDB1F71319F94428F92BDAA1CE0C174" ma:contentTypeVersion="2" ma:contentTypeDescription="Create a new document." ma:contentTypeScope="" ma:versionID="f0d5b873369a5ec3ac8c52d46dc4a72f">
   <xsd:schema xmlns:xsd="http://www.w3.org/2001/XMLSchema" xmlns:xs="http://www.w3.org/2001/XMLSchema" xmlns:p="http://schemas.microsoft.com/office/2006/metadata/properties" targetNamespace="http://schemas.microsoft.com/office/2006/metadata/properties" ma:root="true" ma:fieldsID="1b05d82d297216baf5b26c55225140df">
     <xsd:element name="properties">
@@ -4529,24 +4371,22 @@
 </ct:contentTypeSchema>
 </file>
 
-<file path=customXml/itemProps1.xml><?xml version="1.0" encoding="utf-8"?>
-<ds:datastoreItem xmlns:ds="http://schemas.openxmlformats.org/officeDocument/2006/customXml" ds:itemID="{92DB88BD-B891-432D-9271-4777CE8570CA}">
-  <ds:schemaRefs>
-    <ds:schemaRef ds:uri="http://schemas.microsoft.com/office/2006/metadata/properties"/>
-    <ds:schemaRef ds:uri="http://schemas.microsoft.com/office/infopath/2007/PartnerControls"/>
-  </ds:schemaRefs>
-</ds:datastoreItem>
+<file path=customXml/item2.xml><?xml version="1.0" encoding="utf-8"?>
+<?mso-contentType ?>
+<FormTemplates xmlns="http://schemas.microsoft.com/sharepoint/v3/contenttype/forms">
+  <Display>DocumentLibraryForm</Display>
+  <Edit>DocumentLibraryForm</Edit>
+  <New>DocumentLibraryForm</New>
+</FormTemplates>
 </file>
 
-<file path=customXml/itemProps2.xml><?xml version="1.0" encoding="utf-8"?>
-<ds:datastoreItem xmlns:ds="http://schemas.openxmlformats.org/officeDocument/2006/customXml" ds:itemID="{B5097068-EFFC-44CD-9FA6-C1806A5F080B}">
-  <ds:schemaRefs>
-    <ds:schemaRef ds:uri="http://schemas.microsoft.com/sharepoint/v3/contenttype/forms"/>
-  </ds:schemaRefs>
-</ds:datastoreItem>
+<file path=customXml/item3.xml><?xml version="1.0" encoding="utf-8"?>
+<p:properties xmlns:p="http://schemas.microsoft.com/office/2006/metadata/properties" xmlns:xsi="http://www.w3.org/2001/XMLSchema-instance" xmlns:pc="http://schemas.microsoft.com/office/infopath/2007/PartnerControls">
+  <documentManagement/>
+</p:properties>
 </file>
 
-<file path=customXml/itemProps3.xml><?xml version="1.0" encoding="utf-8"?>
+<file path=customXml/itemProps1.xml><?xml version="1.0" encoding="utf-8"?>
 <ds:datastoreItem xmlns:ds="http://schemas.openxmlformats.org/officeDocument/2006/customXml" ds:itemID="{C40805D3-995C-416D-ADF2-B7140626175F}">
   <ds:schemaRefs>
     <ds:schemaRef ds:uri="http://schemas.microsoft.com/office/2006/metadata/contentType"/>
@@ -4562,6 +4402,23 @@
 </ds:datastoreItem>
 </file>
 
+<file path=customXml/itemProps2.xml><?xml version="1.0" encoding="utf-8"?>
+<ds:datastoreItem xmlns:ds="http://schemas.openxmlformats.org/officeDocument/2006/customXml" ds:itemID="{B5097068-EFFC-44CD-9FA6-C1806A5F080B}">
+  <ds:schemaRefs>
+    <ds:schemaRef ds:uri="http://schemas.microsoft.com/sharepoint/v3/contenttype/forms"/>
+  </ds:schemaRefs>
+</ds:datastoreItem>
+</file>
+
+<file path=customXml/itemProps3.xml><?xml version="1.0" encoding="utf-8"?>
+<ds:datastoreItem xmlns:ds="http://schemas.openxmlformats.org/officeDocument/2006/customXml" ds:itemID="{92DB88BD-B891-432D-9271-4777CE8570CA}">
+  <ds:schemaRefs>
+    <ds:schemaRef ds:uri="http://schemas.microsoft.com/office/2006/metadata/properties"/>
+    <ds:schemaRef ds:uri="http://schemas.microsoft.com/office/infopath/2007/PartnerControls"/>
+  </ds:schemaRefs>
+</ds:datastoreItem>
+</file>
+
 <file path=docMetadata/LabelInfo.xml><?xml version="1.0" encoding="utf-8"?>
 <clbl:labelList xmlns:clbl="http://schemas.microsoft.com/office/2020/mipLabelMetadata">
   <clbl:label id="{15ce9348-be2a-462b-8fc0-e1765a9b204a}" enabled="0" method="" siteId="{15ce9348-be2a-462b-8fc0-e1765a9b204a}" removed="1"/>

</xml_diff>

<commit_message>
replaced stalls and location of Search by Location to a custom object
</commit_message>
<xml_diff>
--- a/RE1016_Assignment 2_ReportTemplate.docx
+++ b/RE1016_Assignment 2_ReportTemplate.docx
@@ -30,7 +30,7 @@
     <w:tbl>
       <w:tblPr>
         <w:tblW w:w="9884" w:type="dxa"/>
-        <w:tblInd w:w="-289" w:type="dxa"/>
+        <w:jc w:val="center"/>
         <w:tblBorders>
           <w:top w:val="single" w:sz="4" w:space="0" w:color="000000"/>
           <w:left w:val="single" w:sz="4" w:space="0" w:color="000000"/>
@@ -53,6 +53,7 @@
           <w:gridAfter w:val="1"/>
           <w:wAfter w:w="35" w:type="dxa"/>
           <w:trHeight w:val="324"/>
+          <w:jc w:val="center"/>
         </w:trPr>
         <w:tc>
           <w:tcPr>
@@ -69,7 +70,6 @@
             <w:pPr>
               <w:pStyle w:val="Subtitle"/>
               <w:spacing w:after="0"/>
-              <w:jc w:val="center"/>
             </w:pPr>
             <w:r>
               <w:t>Introduction</w:t>
@@ -82,6 +82,7 @@
           <w:gridAfter w:val="1"/>
           <w:wAfter w:w="35" w:type="dxa"/>
           <w:trHeight w:val="911"/>
+          <w:jc w:val="center"/>
         </w:trPr>
         <w:tc>
           <w:tcPr>
@@ -126,7 +127,6 @@
           <w:p>
             <w:pPr>
               <w:spacing w:after="0"/>
-              <w:jc w:val="both"/>
               <w:rPr>
                 <w:color w:val="000000" w:themeColor="text1"/>
               </w:rPr>
@@ -143,6 +143,7 @@
       <w:tr>
         <w:trPr>
           <w:trHeight w:val="324"/>
+          <w:jc w:val="center"/>
         </w:trPr>
         <w:tc>
           <w:tcPr>
@@ -160,7 +161,6 @@
             <w:pPr>
               <w:pStyle w:val="Subtitle"/>
               <w:spacing w:after="0"/>
-              <w:jc w:val="center"/>
             </w:pPr>
           </w:p>
         </w:tc>
@@ -168,6 +168,7 @@
       <w:tr>
         <w:trPr>
           <w:trHeight w:val="324"/>
+          <w:jc w:val="center"/>
         </w:trPr>
         <w:tc>
           <w:tcPr>
@@ -184,7 +185,6 @@
             <w:pPr>
               <w:pStyle w:val="Subtitle"/>
               <w:spacing w:after="0"/>
-              <w:jc w:val="center"/>
             </w:pPr>
             <w:r>
               <w:t>Prior Experience with AI Tools</w:t>
@@ -195,6 +195,7 @@
       <w:tr>
         <w:trPr>
           <w:trHeight w:val="324"/>
+          <w:jc w:val="center"/>
         </w:trPr>
         <w:tc>
           <w:tcPr>
@@ -210,7 +211,6 @@
           <w:p>
             <w:pPr>
               <w:spacing w:after="0"/>
-              <w:jc w:val="both"/>
               <w:rPr>
                 <w:i/>
                 <w:iCs/>
@@ -335,7 +335,6 @@
                 </w:tcPr>
                 <w:p>
                   <w:pPr>
-                    <w:jc w:val="center"/>
                     <w:rPr>
                       <w:i/>
                       <w:iCs/>
@@ -359,7 +358,6 @@
                 </w:tcPr>
                 <w:p>
                   <w:pPr>
-                    <w:jc w:val="center"/>
                     <w:rPr>
                       <w:i/>
                       <w:iCs/>
@@ -388,7 +386,6 @@
                 </w:tcPr>
                 <w:p>
                   <w:pPr>
-                    <w:jc w:val="center"/>
                     <w:rPr>
                       <w:i/>
                       <w:iCs/>
@@ -412,7 +409,6 @@
                 </w:tcPr>
                 <w:p>
                   <w:pPr>
-                    <w:jc w:val="center"/>
                     <w:rPr>
                       <w:i/>
                       <w:iCs/>
@@ -443,6 +439,7 @@
           <w:gridAfter w:val="1"/>
           <w:wAfter w:w="35" w:type="dxa"/>
           <w:trHeight w:val="300"/>
+          <w:jc w:val="center"/>
         </w:trPr>
         <w:tc>
           <w:tcPr>
@@ -506,7 +503,7 @@
     <w:tbl>
       <w:tblPr>
         <w:tblW w:w="9884" w:type="dxa"/>
-        <w:tblInd w:w="-289" w:type="dxa"/>
+        <w:jc w:val="center"/>
         <w:tblBorders>
           <w:top w:val="single" w:sz="4" w:space="0" w:color="000000"/>
           <w:left w:val="single" w:sz="4" w:space="0" w:color="000000"/>
@@ -518,18 +515,16 @@
         <w:tblLook w:val="0400" w:firstRow="0" w:lastRow="0" w:firstColumn="0" w:lastColumn="0" w:noHBand="0" w:noVBand="1"/>
       </w:tblPr>
       <w:tblGrid>
-        <w:gridCol w:w="9849"/>
-        <w:gridCol w:w="35"/>
+        <w:gridCol w:w="9884"/>
       </w:tblGrid>
       <w:tr>
         <w:trPr>
-          <w:gridAfter w:val="1"/>
-          <w:wAfter w:w="35" w:type="dxa"/>
           <w:trHeight w:val="300"/>
+          <w:jc w:val="center"/>
         </w:trPr>
         <w:tc>
           <w:tcPr>
-            <w:tcW w:w="9849" w:type="dxa"/>
+            <w:tcW w:w="9884" w:type="dxa"/>
             <w:tcBorders>
               <w:top w:val="dotted" w:sz="4" w:space="0" w:color="000000"/>
               <w:left w:val="dotted" w:sz="4" w:space="0" w:color="000000"/>
@@ -626,13 +621,12 @@
       </w:tr>
       <w:tr>
         <w:trPr>
-          <w:gridAfter w:val="1"/>
-          <w:wAfter w:w="35" w:type="dxa"/>
           <w:trHeight w:val="4252"/>
+          <w:jc w:val="center"/>
         </w:trPr>
         <w:tc>
           <w:tcPr>
-            <w:tcW w:w="9849" w:type="dxa"/>
+            <w:tcW w:w="9884" w:type="dxa"/>
             <w:tcBorders>
               <w:top w:val="dotted" w:sz="4" w:space="0" w:color="000000"/>
               <w:left w:val="dotted" w:sz="4" w:space="0" w:color="000000"/>
@@ -733,662 +727,86 @@
               <w:jc w:val="both"/>
             </w:pPr>
           </w:p>
+          <w:p>
+            <w:r>
+              <w:t>CORRECTNESS</w:t>
+            </w:r>
+          </w:p>
+          <w:p>
+            <w:r>
+              <w:t>While implementing the search function by location, I ensured that the canteens displayed together are the closest to both locations instead of just one location for more correctness.</w:t>
+            </w:r>
+          </w:p>
           <w:p/>
+          <w:p>
+            <w:r>
+              <w:t>THOROUGHNESS</w:t>
+            </w:r>
+          </w:p>
+          <w:p>
+            <w:r>
+              <w:t>While most keywords were 1 word long, there was a keyword that spans 2 words that needs to be accounted for, as splitting user input based on spaces would incorrectly cause the 2-word keyword to split into 2 sub keywords.</w:t>
+            </w:r>
+          </w:p>
           <w:p/>
-          <w:p/>
+          <w:p>
+            <w:r>
+              <w:t>USER-FRIENDLINESS</w:t>
+            </w:r>
+          </w:p>
           <w:p/>
           <w:p/>
           <w:p>
-            <w:pPr>
-              <w:spacing w:after="0"/>
-              <w:jc w:val="both"/>
-              <w:rPr>
-                <w:i/>
-                <w:iCs/>
-                <w:color w:val="808080" w:themeColor="background1" w:themeShade="80"/>
-              </w:rPr>
-            </w:pPr>
+            <w:r>
+              <w:t xml:space="preserve">EFFICIENCY &amp; </w:t>
+            </w:r>
+            <w:r>
+              <w:t>REUSABILITY</w:t>
+            </w:r>
           </w:p>
           <w:p>
-            <w:pPr>
-              <w:spacing w:after="0"/>
-              <w:jc w:val="both"/>
-              <w:rPr>
-                <w:i/>
-                <w:iCs/>
-                <w:color w:val="808080" w:themeColor="background1" w:themeShade="80"/>
-              </w:rPr>
-            </w:pPr>
-            <w:r>
-              <w:rPr>
-                <w:i/>
-                <w:iCs/>
-                <w:color w:val="808080" w:themeColor="background1" w:themeShade="80"/>
-              </w:rPr>
-              <w:t>If</w:t>
-            </w:r>
-            <w:r>
-              <w:rPr>
-                <w:i/>
-                <w:iCs/>
-                <w:color w:val="808080" w:themeColor="background1" w:themeShade="80"/>
-              </w:rPr>
-              <w:t xml:space="preserve"> you used </w:t>
-            </w:r>
-            <w:r>
-              <w:rPr>
-                <w:i/>
-                <w:iCs/>
-                <w:color w:val="808080" w:themeColor="background1" w:themeShade="80"/>
-              </w:rPr>
-              <w:t xml:space="preserve">any </w:t>
-            </w:r>
-            <w:r>
-              <w:rPr>
-                <w:i/>
-                <w:iCs/>
-                <w:color w:val="808080" w:themeColor="background1" w:themeShade="80"/>
-              </w:rPr>
-              <w:t xml:space="preserve">Gen </w:t>
-            </w:r>
-            <w:r>
-              <w:rPr>
-                <w:i/>
-                <w:iCs/>
-                <w:color w:val="808080" w:themeColor="background1" w:themeShade="80"/>
-              </w:rPr>
-              <w:t>AI</w:t>
-            </w:r>
-            <w:r>
-              <w:rPr>
-                <w:i/>
-                <w:iCs/>
-                <w:color w:val="808080" w:themeColor="background1" w:themeShade="80"/>
-              </w:rPr>
-              <w:t xml:space="preserve"> for this assignment</w:t>
-            </w:r>
-            <w:r>
-              <w:rPr>
-                <w:i/>
-                <w:iCs/>
-                <w:color w:val="808080" w:themeColor="background1" w:themeShade="80"/>
-              </w:rPr>
-              <w:t xml:space="preserve">, please </w:t>
-            </w:r>
-            <w:r>
-              <w:rPr>
-                <w:i/>
-                <w:iCs/>
-                <w:color w:val="808080" w:themeColor="background1" w:themeShade="80"/>
-              </w:rPr>
-              <w:t>list them in the</w:t>
-            </w:r>
-            <w:r>
-              <w:rPr>
-                <w:i/>
-                <w:iCs/>
-                <w:color w:val="808080" w:themeColor="background1" w:themeShade="80"/>
-              </w:rPr>
-              <w:t xml:space="preserve"> table</w:t>
-            </w:r>
-            <w:r>
-              <w:rPr>
-                <w:i/>
-                <w:iCs/>
-                <w:color w:val="808080" w:themeColor="background1" w:themeShade="80"/>
-              </w:rPr>
-              <w:t xml:space="preserve"> and answer the questions</w:t>
-            </w:r>
-            <w:r>
-              <w:rPr>
-                <w:i/>
-                <w:iCs/>
-                <w:color w:val="808080" w:themeColor="background1" w:themeShade="80"/>
-              </w:rPr>
-              <w:t xml:space="preserve"> below.</w:t>
-            </w:r>
-          </w:p>
-          <w:p>
-            <w:pPr>
-              <w:spacing w:after="0"/>
-              <w:jc w:val="both"/>
-              <w:rPr>
-                <w:i/>
-                <w:iCs/>
-                <w:color w:val="808080" w:themeColor="background1" w:themeShade="80"/>
-              </w:rPr>
-            </w:pPr>
-          </w:p>
-          <w:tbl>
-            <w:tblPr>
-              <w:tblpPr w:leftFromText="180" w:rightFromText="180" w:vertAnchor="text" w:tblpX="565" w:tblpY="4"/>
-              <w:tblW w:w="8646" w:type="dxa"/>
-              <w:tblBorders>
-                <w:top w:val="single" w:sz="4" w:space="0" w:color="auto"/>
-                <w:left w:val="single" w:sz="4" w:space="0" w:color="auto"/>
-                <w:bottom w:val="single" w:sz="4" w:space="0" w:color="auto"/>
-                <w:right w:val="single" w:sz="4" w:space="0" w:color="auto"/>
-                <w:insideH w:val="single" w:sz="4" w:space="0" w:color="auto"/>
-                <w:insideV w:val="single" w:sz="4" w:space="0" w:color="auto"/>
-              </w:tblBorders>
-              <w:tblLook w:val="04A0" w:firstRow="1" w:lastRow="0" w:firstColumn="1" w:lastColumn="0" w:noHBand="0" w:noVBand="1"/>
-            </w:tblPr>
-            <w:tblGrid>
-              <w:gridCol w:w="1980"/>
-              <w:gridCol w:w="2835"/>
-              <w:gridCol w:w="3831"/>
-            </w:tblGrid>
-            <w:tr>
-              <w:trPr>
-                <w:cantSplit/>
-                <w:trHeight w:val="691"/>
-              </w:trPr>
-              <w:tc>
-                <w:tcPr>
-                  <w:tcW w:w="1980" w:type="dxa"/>
-                  <w:shd w:val="clear" w:color="auto" w:fill="auto"/>
-                  <w:vAlign w:val="center"/>
-                </w:tcPr>
-                <w:p>
-                  <w:pPr>
-                    <w:spacing w:after="0"/>
-                    <w:jc w:val="center"/>
-                    <w:rPr>
-                      <w:b/>
-                      <w:bCs/>
-                    </w:rPr>
-                  </w:pPr>
-                  <w:r>
-                    <w:rPr>
-                      <w:b/>
-                      <w:bCs/>
-                    </w:rPr>
-                    <w:t>Gen AI</w:t>
-                  </w:r>
-                </w:p>
-              </w:tc>
-              <w:tc>
-                <w:tcPr>
-                  <w:tcW w:w="2835" w:type="dxa"/>
-                  <w:shd w:val="clear" w:color="auto" w:fill="auto"/>
-                  <w:vAlign w:val="center"/>
-                </w:tcPr>
-                <w:p>
-                  <w:pPr>
-                    <w:spacing w:after="0"/>
-                    <w:jc w:val="center"/>
-                    <w:rPr>
-                      <w:b/>
-                      <w:bCs/>
-                    </w:rPr>
-                  </w:pPr>
-                  <w:r>
-                    <w:rPr>
-                      <w:b/>
-                      <w:bCs/>
-                    </w:rPr>
-                    <w:t>Purpose</w:t>
-                  </w:r>
-                </w:p>
-                <w:p>
-                  <w:pPr>
-                    <w:spacing w:after="0"/>
-                    <w:jc w:val="center"/>
-                  </w:pPr>
-                  <w:r>
-                    <w:rPr>
-                      <w:sz w:val="18"/>
-                      <w:szCs w:val="18"/>
-                    </w:rPr>
-                    <w:t xml:space="preserve">(e.g., </w:t>
-                  </w:r>
-                  <w:r>
-                    <w:rPr>
-                      <w:sz w:val="18"/>
-                      <w:szCs w:val="18"/>
-                    </w:rPr>
-                    <w:t>design, development</w:t>
-                  </w:r>
-                  <w:r>
-                    <w:rPr>
-                      <w:sz w:val="18"/>
-                      <w:szCs w:val="18"/>
-                    </w:rPr>
-                    <w:t>,</w:t>
-                  </w:r>
-                  <w:r>
-                    <w:rPr>
-                      <w:sz w:val="18"/>
-                      <w:szCs w:val="18"/>
-                    </w:rPr>
-                    <w:t xml:space="preserve"> </w:t>
-                  </w:r>
-                  <w:r>
-                    <w:rPr>
-                      <w:sz w:val="18"/>
-                      <w:szCs w:val="18"/>
-                    </w:rPr>
-                    <w:t>debugging)</w:t>
-                  </w:r>
-                </w:p>
-              </w:tc>
-              <w:tc>
-                <w:tcPr>
-                  <w:tcW w:w="3831" w:type="dxa"/>
-                  <w:shd w:val="clear" w:color="auto" w:fill="auto"/>
-                  <w:vAlign w:val="center"/>
-                </w:tcPr>
-                <w:p>
-                  <w:pPr>
-                    <w:spacing w:after="0"/>
-                    <w:jc w:val="center"/>
-                    <w:rPr>
-                      <w:b/>
-                      <w:bCs/>
-                    </w:rPr>
-                  </w:pPr>
-                  <w:r>
-                    <w:rPr>
-                      <w:b/>
-                      <w:bCs/>
-                    </w:rPr>
-                    <w:t>Shared link</w:t>
-                  </w:r>
-                </w:p>
-              </w:tc>
-            </w:tr>
-            <w:tr>
-              <w:trPr>
-                <w:cantSplit/>
-                <w:trHeight w:val="721"/>
-              </w:trPr>
-              <w:tc>
-                <w:tcPr>
-                  <w:tcW w:w="1980" w:type="dxa"/>
-                  <w:shd w:val="clear" w:color="auto" w:fill="auto"/>
-                  <w:vAlign w:val="center"/>
-                </w:tcPr>
-                <w:p>
-                  <w:pPr>
-                    <w:spacing w:after="0"/>
-                  </w:pPr>
-                </w:p>
-              </w:tc>
-              <w:tc>
-                <w:tcPr>
-                  <w:tcW w:w="2835" w:type="dxa"/>
-                  <w:shd w:val="clear" w:color="auto" w:fill="auto"/>
-                  <w:vAlign w:val="center"/>
-                </w:tcPr>
-                <w:p>
-                  <w:pPr>
-                    <w:spacing w:after="0"/>
-                  </w:pPr>
-                </w:p>
-              </w:tc>
-              <w:tc>
-                <w:tcPr>
-                  <w:tcW w:w="3831" w:type="dxa"/>
-                  <w:shd w:val="clear" w:color="auto" w:fill="auto"/>
-                  <w:vAlign w:val="center"/>
-                </w:tcPr>
-                <w:p>
-                  <w:pPr>
-                    <w:spacing w:after="0"/>
-                  </w:pPr>
-                </w:p>
-              </w:tc>
-            </w:tr>
-            <w:tr>
-              <w:trPr>
-                <w:cantSplit/>
-                <w:trHeight w:val="721"/>
-              </w:trPr>
-              <w:tc>
-                <w:tcPr>
-                  <w:tcW w:w="1980" w:type="dxa"/>
-                  <w:shd w:val="clear" w:color="auto" w:fill="auto"/>
-                  <w:vAlign w:val="center"/>
-                </w:tcPr>
-                <w:p>
-                  <w:pPr>
-                    <w:spacing w:after="0"/>
-                  </w:pPr>
-                </w:p>
-              </w:tc>
-              <w:tc>
-                <w:tcPr>
-                  <w:tcW w:w="2835" w:type="dxa"/>
-                  <w:shd w:val="clear" w:color="auto" w:fill="auto"/>
-                  <w:vAlign w:val="center"/>
-                </w:tcPr>
-                <w:p>
-                  <w:pPr>
-                    <w:spacing w:after="0"/>
-                  </w:pPr>
-                </w:p>
-              </w:tc>
-              <w:tc>
-                <w:tcPr>
-                  <w:tcW w:w="3831" w:type="dxa"/>
-                  <w:shd w:val="clear" w:color="auto" w:fill="auto"/>
-                  <w:vAlign w:val="center"/>
-                </w:tcPr>
-                <w:p>
-                  <w:pPr>
-                    <w:spacing w:after="0"/>
-                  </w:pPr>
-                </w:p>
-              </w:tc>
-            </w:tr>
-            <w:tr>
-              <w:trPr>
-                <w:cantSplit/>
-                <w:trHeight w:val="721"/>
-              </w:trPr>
-              <w:tc>
-                <w:tcPr>
-                  <w:tcW w:w="1980" w:type="dxa"/>
-                  <w:shd w:val="clear" w:color="auto" w:fill="auto"/>
-                  <w:vAlign w:val="center"/>
-                </w:tcPr>
-                <w:p>
-                  <w:pPr>
-                    <w:spacing w:after="0"/>
-                  </w:pPr>
-                </w:p>
-              </w:tc>
-              <w:tc>
-                <w:tcPr>
-                  <w:tcW w:w="2835" w:type="dxa"/>
-                  <w:shd w:val="clear" w:color="auto" w:fill="auto"/>
-                  <w:vAlign w:val="center"/>
-                </w:tcPr>
-                <w:p>
-                  <w:pPr>
-                    <w:spacing w:after="0"/>
-                  </w:pPr>
-                </w:p>
-              </w:tc>
-              <w:tc>
-                <w:tcPr>
-                  <w:tcW w:w="3831" w:type="dxa"/>
-                  <w:shd w:val="clear" w:color="auto" w:fill="auto"/>
-                  <w:vAlign w:val="center"/>
-                </w:tcPr>
-                <w:p>
-                  <w:pPr>
-                    <w:spacing w:after="0"/>
-                  </w:pPr>
-                </w:p>
-              </w:tc>
-            </w:tr>
-          </w:tbl>
-          <w:p>
-            <w:pPr>
-              <w:spacing w:after="0"/>
-              <w:jc w:val="both"/>
-              <w:rPr>
-                <w:i/>
-                <w:iCs/>
-                <w:color w:val="808080" w:themeColor="background1" w:themeShade="80"/>
-              </w:rPr>
-            </w:pPr>
-          </w:p>
-          <w:p>
-            <w:pPr>
-              <w:spacing w:after="0"/>
-              <w:jc w:val="both"/>
-              <w:rPr>
-                <w:i/>
-                <w:iCs/>
-                <w:color w:val="808080" w:themeColor="background1" w:themeShade="80"/>
-              </w:rPr>
-            </w:pPr>
-          </w:p>
-          <w:p>
-            <w:pPr>
-              <w:spacing w:after="0"/>
-              <w:jc w:val="both"/>
-              <w:rPr>
-                <w:i/>
-                <w:iCs/>
-                <w:color w:val="808080" w:themeColor="background1" w:themeShade="80"/>
-              </w:rPr>
-            </w:pPr>
-          </w:p>
-          <w:p>
-            <w:pPr>
-              <w:spacing w:after="0"/>
-              <w:jc w:val="both"/>
-              <w:rPr>
-                <w:i/>
-                <w:iCs/>
-                <w:color w:val="808080" w:themeColor="background1" w:themeShade="80"/>
-              </w:rPr>
-            </w:pPr>
-          </w:p>
-          <w:p>
-            <w:pPr>
-              <w:spacing w:after="0"/>
-              <w:jc w:val="both"/>
-              <w:rPr>
-                <w:i/>
-                <w:iCs/>
-                <w:color w:val="808080" w:themeColor="background1" w:themeShade="80"/>
-              </w:rPr>
-            </w:pPr>
-          </w:p>
-          <w:p>
-            <w:pPr>
-              <w:spacing w:after="0"/>
-              <w:jc w:val="both"/>
-              <w:rPr>
-                <w:i/>
-                <w:iCs/>
-                <w:color w:val="808080" w:themeColor="background1" w:themeShade="80"/>
-              </w:rPr>
-            </w:pPr>
-          </w:p>
-          <w:p>
-            <w:pPr>
-              <w:spacing w:after="0"/>
-              <w:jc w:val="both"/>
-              <w:rPr>
-                <w:i/>
-                <w:iCs/>
-                <w:color w:val="808080" w:themeColor="background1" w:themeShade="80"/>
-              </w:rPr>
-            </w:pPr>
-          </w:p>
-          <w:p>
-            <w:pPr>
-              <w:spacing w:after="0"/>
-              <w:jc w:val="both"/>
-              <w:rPr>
-                <w:i/>
-                <w:iCs/>
-                <w:color w:val="808080" w:themeColor="background1" w:themeShade="80"/>
-              </w:rPr>
-            </w:pPr>
-          </w:p>
-          <w:p>
-            <w:pPr>
-              <w:spacing w:after="0"/>
-              <w:jc w:val="both"/>
-              <w:rPr>
-                <w:i/>
-                <w:iCs/>
-                <w:color w:val="808080" w:themeColor="background1" w:themeShade="80"/>
-              </w:rPr>
-            </w:pPr>
-          </w:p>
-          <w:p>
-            <w:pPr>
-              <w:spacing w:after="0"/>
-              <w:jc w:val="both"/>
-              <w:rPr>
-                <w:i/>
-                <w:iCs/>
-                <w:color w:val="808080" w:themeColor="background1" w:themeShade="80"/>
-              </w:rPr>
-            </w:pPr>
-          </w:p>
-          <w:p>
-            <w:pPr>
-              <w:spacing w:after="0"/>
-              <w:jc w:val="both"/>
-              <w:rPr>
-                <w:i/>
-                <w:iCs/>
-                <w:color w:val="808080" w:themeColor="background1" w:themeShade="80"/>
-              </w:rPr>
-            </w:pPr>
-          </w:p>
-          <w:p>
-            <w:pPr>
-              <w:spacing w:after="0"/>
-              <w:jc w:val="both"/>
-              <w:rPr>
-                <w:i/>
-                <w:iCs/>
-                <w:color w:val="808080" w:themeColor="background1" w:themeShade="80"/>
-              </w:rPr>
-            </w:pPr>
-          </w:p>
-          <w:p>
-            <w:pPr>
-              <w:spacing w:after="0"/>
-              <w:jc w:val="both"/>
-              <w:rPr>
-                <w:i/>
-                <w:iCs/>
-                <w:color w:val="808080" w:themeColor="background1" w:themeShade="80"/>
-              </w:rPr>
-            </w:pPr>
-            <w:r>
-              <w:rPr>
-                <w:i/>
-                <w:iCs/>
-                <w:color w:val="808080" w:themeColor="background1" w:themeShade="80"/>
-              </w:rPr>
-              <w:t xml:space="preserve">How did you use the </w:t>
-            </w:r>
-            <w:r>
-              <w:rPr>
-                <w:i/>
-                <w:iCs/>
-                <w:color w:val="808080" w:themeColor="background1" w:themeShade="80"/>
-              </w:rPr>
-              <w:t xml:space="preserve">Gen </w:t>
-            </w:r>
-            <w:r>
-              <w:rPr>
-                <w:i/>
-                <w:iCs/>
-                <w:color w:val="808080" w:themeColor="background1" w:themeShade="80"/>
-              </w:rPr>
-              <w:t>AI</w:t>
-            </w:r>
-            <w:r>
-              <w:rPr>
-                <w:i/>
-                <w:iCs/>
-                <w:color w:val="808080" w:themeColor="background1" w:themeShade="80"/>
-              </w:rPr>
-              <w:t>s</w:t>
-            </w:r>
-            <w:r>
-              <w:rPr>
-                <w:i/>
-                <w:iCs/>
-                <w:color w:val="808080" w:themeColor="background1" w:themeShade="80"/>
-              </w:rPr>
-              <w:t xml:space="preserve"> in </w:t>
-            </w:r>
-            <w:r>
-              <w:rPr>
-                <w:i/>
-                <w:iCs/>
-                <w:color w:val="808080" w:themeColor="background1" w:themeShade="80"/>
-              </w:rPr>
-              <w:t xml:space="preserve">the </w:t>
-            </w:r>
-            <w:r>
-              <w:rPr>
-                <w:i/>
-                <w:iCs/>
-                <w:color w:val="808080" w:themeColor="background1" w:themeShade="80"/>
-              </w:rPr>
-              <w:t>development of the Python program</w:t>
-            </w:r>
-            <w:r>
-              <w:rPr>
-                <w:i/>
-                <w:iCs/>
-                <w:color w:val="808080" w:themeColor="background1" w:themeShade="80"/>
-              </w:rPr>
-              <w:t>?</w:t>
-            </w:r>
-          </w:p>
-          <w:p>
-            <w:pPr>
-              <w:spacing w:after="0"/>
-              <w:jc w:val="both"/>
-              <w:rPr>
-                <w:i/>
-                <w:iCs/>
-                <w:color w:val="808080" w:themeColor="background1" w:themeShade="80"/>
-              </w:rPr>
-            </w:pPr>
-            <w:r>
-              <w:rPr>
-                <w:i/>
-                <w:iCs/>
-                <w:color w:val="808080" w:themeColor="background1" w:themeShade="80"/>
-              </w:rPr>
-              <w:t xml:space="preserve">Did you encounter any challenges or limitations when using the </w:t>
-            </w:r>
-            <w:r>
-              <w:rPr>
-                <w:i/>
-                <w:iCs/>
-                <w:color w:val="808080" w:themeColor="background1" w:themeShade="80"/>
-              </w:rPr>
-              <w:t>Gen AIs</w:t>
-            </w:r>
-            <w:r>
-              <w:rPr>
-                <w:i/>
-                <w:iCs/>
-                <w:color w:val="808080" w:themeColor="background1" w:themeShade="80"/>
-              </w:rPr>
-              <w:t>?</w:t>
+            <w:r>
+              <w:t xml:space="preserve">While implementing the ability to accept “[INPUT] OR [INPUT]”, I had to check that the stall matches the keyword, and whether the stall instance is already within the list. While converting the list to a set to get rid of duplicates would be twice as fast, the stall instance is a list, which is </w:t>
+            </w:r>
+            <w:proofErr w:type="spellStart"/>
+            <w:r>
+              <w:t>unhashable</w:t>
+            </w:r>
+            <w:proofErr w:type="spellEnd"/>
+            <w:r>
+              <w:t>. A possible way to circumvent this is to either convert the stall instance</w:t>
             </w:r>
           </w:p>
           <w:p/>
+          <w:p>
+            <w:r>
+              <w:t>By decomposing one large search function into multiple smaller functions with specialised uses, I could identify certain functions that can also be applied across different search functions, improving reusability.</w:t>
+            </w:r>
+            <w:r>
+              <w:t xml:space="preserve"> Proper naming of variables and functions, as well as the documentation of the code is also crucial for other programmers to understand the code for reusing in the future.</w:t>
+            </w:r>
+          </w:p>
           <w:p/>
-          <w:p/>
-          <w:p/>
-          <w:p/>
-          <w:p/>
-          <w:p/>
-          <w:p/>
-          <w:p/>
-          <w:p/>
-          <w:p/>
-          <w:p/>
-          <w:p/>
+          <w:p>
+            <w:proofErr w:type="spellStart"/>
+            <w:r>
+              <w:t>Ther</w:t>
+            </w:r>
+            <w:proofErr w:type="spellEnd"/>
+            <w:r>
+              <w:t>e were no uses of Gen AI while doing this assignment.</w:t>
+            </w:r>
+          </w:p>
         </w:tc>
       </w:tr>
       <w:tr>
         <w:trPr>
           <w:trHeight w:val="277"/>
+          <w:jc w:val="center"/>
         </w:trPr>
         <w:tc>
           <w:tcPr>
             <w:tcW w:w="9884" w:type="dxa"/>
-            <w:gridSpan w:val="2"/>
             <w:tcBorders>
               <w:top w:val="dotted" w:sz="4" w:space="0" w:color="000000"/>
               <w:left w:val="dotted" w:sz="4" w:space="0" w:color="000000"/>
@@ -1403,7 +821,6 @@
               <w:jc w:val="center"/>
             </w:pPr>
             <w:r>
-              <w:lastRenderedPageBreak/>
               <w:t xml:space="preserve">Reflection on Use of </w:t>
             </w:r>
             <w:r>
@@ -1415,11 +832,11 @@
       <w:tr>
         <w:trPr>
           <w:trHeight w:val="277"/>
+          <w:jc w:val="center"/>
         </w:trPr>
         <w:tc>
           <w:tcPr>
             <w:tcW w:w="9884" w:type="dxa"/>
-            <w:gridSpan w:val="2"/>
             <w:tcBorders>
               <w:top w:val="dotted" w:sz="4" w:space="0" w:color="000000"/>
               <w:left w:val="dotted" w:sz="4" w:space="0" w:color="000000"/>
@@ -1448,12 +865,12 @@
       </w:tr>
       <w:tr>
         <w:trPr>
-          <w:trHeight w:val="277"/>
+          <w:trHeight w:val="1463"/>
+          <w:jc w:val="center"/>
         </w:trPr>
         <w:tc>
           <w:tcPr>
             <w:tcW w:w="9884" w:type="dxa"/>
-            <w:gridSpan w:val="2"/>
             <w:tcBorders>
               <w:top w:val="dotted" w:sz="4" w:space="0" w:color="000000"/>
               <w:left w:val="dotted" w:sz="4" w:space="0" w:color="000000"/>
@@ -1464,272 +881,14 @@
           <w:p>
             <w:pPr>
               <w:spacing w:after="0"/>
-              <w:rPr>
-                <w:i/>
-                <w:iCs/>
-                <w:color w:val="808080" w:themeColor="background1" w:themeShade="80"/>
-              </w:rPr>
             </w:pPr>
             <w:r>
               <w:rPr>
-                <w:i/>
-                <w:iCs/>
-                <w:color w:val="808080" w:themeColor="background1" w:themeShade="80"/>
-              </w:rPr>
-              <w:t>Please provide a reflection on your experience using Gen AI tools to complete this assignment.</w:t>
+                <w:color w:val="000000" w:themeColor="text1"/>
+              </w:rPr>
+              <w:t xml:space="preserve">I did not rely on the use of Gen Ais as I was mainly concerned with the documentation and proper implementation of certain Python function, which could be accomplished with a search engine or on public forums, such as Stack Overflow. However, in the future, Gen AI could also be used as a way to brainstorm on efficient ways to execute code or come up with possible flowcharts and pseudocode. </w:t>
             </w:r>
           </w:p>
-          <w:p>
-            <w:pPr>
-              <w:spacing w:after="0"/>
-              <w:rPr>
-                <w:color w:val="808080" w:themeColor="background1" w:themeShade="80"/>
-              </w:rPr>
-            </w:pPr>
-          </w:p>
-          <w:p>
-            <w:pPr>
-              <w:spacing w:after="0"/>
-              <w:jc w:val="both"/>
-              <w:rPr>
-                <w:i/>
-                <w:iCs/>
-                <w:color w:val="808080" w:themeColor="background1" w:themeShade="80"/>
-              </w:rPr>
-            </w:pPr>
-            <w:r>
-              <w:rPr>
-                <w:i/>
-                <w:iCs/>
-                <w:color w:val="808080" w:themeColor="background1" w:themeShade="80"/>
-              </w:rPr>
-              <w:t>Guiding Questions:</w:t>
-            </w:r>
-          </w:p>
-          <w:p>
-            <w:pPr>
-              <w:spacing w:after="0"/>
-              <w:jc w:val="both"/>
-              <w:rPr>
-                <w:i/>
-                <w:iCs/>
-                <w:color w:val="808080" w:themeColor="background1" w:themeShade="80"/>
-                <w:lang w:val="en-US"/>
-              </w:rPr>
-            </w:pPr>
-            <w:r>
-              <w:rPr>
-                <w:i/>
-                <w:iCs/>
-                <w:color w:val="808080" w:themeColor="background1" w:themeShade="80"/>
-                <w:lang w:val="en-US"/>
-              </w:rPr>
-              <w:t xml:space="preserve">What </w:t>
-            </w:r>
-            <w:r>
-              <w:rPr>
-                <w:i/>
-                <w:iCs/>
-                <w:color w:val="808080" w:themeColor="background1" w:themeShade="80"/>
-                <w:lang w:val="en-US"/>
-              </w:rPr>
-              <w:t xml:space="preserve">key interactions or moments </w:t>
-            </w:r>
-            <w:r>
-              <w:rPr>
-                <w:i/>
-                <w:iCs/>
-                <w:color w:val="808080" w:themeColor="background1" w:themeShade="80"/>
-                <w:lang w:val="en-US"/>
-              </w:rPr>
-              <w:t>did the Gen AIs</w:t>
-            </w:r>
-            <w:r>
-              <w:rPr>
-                <w:i/>
-                <w:iCs/>
-                <w:color w:val="808080" w:themeColor="background1" w:themeShade="80"/>
-                <w:lang w:val="en-US"/>
-              </w:rPr>
-              <w:t xml:space="preserve"> significantly influenced the direction or outcome of your task?</w:t>
-            </w:r>
-          </w:p>
-          <w:p>
-            <w:pPr>
-              <w:spacing w:after="0"/>
-              <w:rPr>
-                <w:i/>
-                <w:iCs/>
-                <w:color w:val="808080" w:themeColor="background1" w:themeShade="80"/>
-                <w:lang w:val="en-US"/>
-              </w:rPr>
-            </w:pPr>
-            <w:r>
-              <w:rPr>
-                <w:i/>
-                <w:iCs/>
-                <w:color w:val="808080" w:themeColor="background1" w:themeShade="80"/>
-                <w:lang w:val="en-US"/>
-              </w:rPr>
-              <w:t xml:space="preserve">Did </w:t>
-            </w:r>
-            <w:r>
-              <w:rPr>
-                <w:i/>
-                <w:iCs/>
-                <w:color w:val="808080" w:themeColor="background1" w:themeShade="80"/>
-                <w:lang w:val="en-US"/>
-              </w:rPr>
-              <w:t xml:space="preserve">Gen </w:t>
-            </w:r>
-            <w:r>
-              <w:rPr>
-                <w:i/>
-                <w:iCs/>
-                <w:color w:val="808080" w:themeColor="background1" w:themeShade="80"/>
-                <w:lang w:val="en-US"/>
-              </w:rPr>
-              <w:t>A</w:t>
-            </w:r>
-            <w:r>
-              <w:rPr>
-                <w:i/>
-                <w:iCs/>
-                <w:color w:val="808080" w:themeColor="background1" w:themeShade="80"/>
-                <w:lang w:val="en-US"/>
-              </w:rPr>
-              <w:t xml:space="preserve">Is </w:t>
-            </w:r>
-            <w:r>
-              <w:rPr>
-                <w:i/>
-                <w:iCs/>
-                <w:color w:val="808080" w:themeColor="background1" w:themeShade="80"/>
-                <w:lang w:val="en-US"/>
-              </w:rPr>
-              <w:t>work as you expected?</w:t>
-            </w:r>
-          </w:p>
-          <w:p>
-            <w:pPr>
-              <w:spacing w:after="0"/>
-              <w:rPr>
-                <w:i/>
-                <w:iCs/>
-                <w:color w:val="808080" w:themeColor="background1" w:themeShade="80"/>
-                <w:lang w:val="en-US"/>
-              </w:rPr>
-            </w:pPr>
-            <w:r>
-              <w:rPr>
-                <w:i/>
-                <w:iCs/>
-                <w:color w:val="808080" w:themeColor="background1" w:themeShade="80"/>
-                <w:lang w:val="en-US"/>
-              </w:rPr>
-              <w:t xml:space="preserve">How likely are you to use </w:t>
-            </w:r>
-            <w:r>
-              <w:rPr>
-                <w:i/>
-                <w:iCs/>
-                <w:color w:val="808080" w:themeColor="background1" w:themeShade="80"/>
-                <w:lang w:val="en-US"/>
-              </w:rPr>
-              <w:t xml:space="preserve">Gen </w:t>
-            </w:r>
-            <w:r>
-              <w:rPr>
-                <w:i/>
-                <w:iCs/>
-                <w:color w:val="808080" w:themeColor="background1" w:themeShade="80"/>
-                <w:lang w:val="en-US"/>
-              </w:rPr>
-              <w:t>AI</w:t>
-            </w:r>
-            <w:r>
-              <w:rPr>
-                <w:i/>
-                <w:iCs/>
-                <w:color w:val="808080" w:themeColor="background1" w:themeShade="80"/>
-                <w:lang w:val="en-US"/>
-              </w:rPr>
-              <w:t>s</w:t>
-            </w:r>
-            <w:r>
-              <w:rPr>
-                <w:i/>
-                <w:iCs/>
-                <w:color w:val="808080" w:themeColor="background1" w:themeShade="80"/>
-                <w:lang w:val="en-US"/>
-              </w:rPr>
-              <w:t xml:space="preserve"> for similar tasks in the future?</w:t>
-            </w:r>
-          </w:p>
-          <w:p>
-            <w:pPr>
-              <w:spacing w:after="0"/>
-            </w:pPr>
-          </w:p>
-          <w:p>
-            <w:pPr>
-              <w:spacing w:after="0"/>
-            </w:pPr>
-          </w:p>
-          <w:p>
-            <w:pPr>
-              <w:spacing w:after="0"/>
-            </w:pPr>
-          </w:p>
-          <w:p>
-            <w:pPr>
-              <w:spacing w:after="0"/>
-            </w:pPr>
-          </w:p>
-          <w:p>
-            <w:pPr>
-              <w:spacing w:after="0"/>
-            </w:pPr>
-          </w:p>
-          <w:p>
-            <w:pPr>
-              <w:spacing w:after="0"/>
-            </w:pPr>
-          </w:p>
-          <w:p>
-            <w:pPr>
-              <w:spacing w:after="0"/>
-            </w:pPr>
-          </w:p>
-          <w:p>
-            <w:pPr>
-              <w:spacing w:after="0"/>
-            </w:pPr>
-          </w:p>
-          <w:p>
-            <w:pPr>
-              <w:spacing w:after="0"/>
-            </w:pPr>
-          </w:p>
-          <w:p>
-            <w:pPr>
-              <w:spacing w:after="0"/>
-            </w:pPr>
-          </w:p>
-          <w:p>
-            <w:pPr>
-              <w:spacing w:after="0"/>
-            </w:pPr>
-          </w:p>
-          <w:p>
-            <w:pPr>
-              <w:spacing w:after="0"/>
-            </w:pPr>
-          </w:p>
-          <w:p/>
-          <w:p/>
-          <w:p/>
-          <w:p/>
         </w:tc>
       </w:tr>
     </w:tbl>
@@ -4258,6 +3417,21 @@
 </file>
 
 <file path=customXml/item1.xml><?xml version="1.0" encoding="utf-8"?>
+<p:properties xmlns:p="http://schemas.microsoft.com/office/2006/metadata/properties" xmlns:xsi="http://www.w3.org/2001/XMLSchema-instance" xmlns:pc="http://schemas.microsoft.com/office/infopath/2007/PartnerControls">
+  <documentManagement/>
+</p:properties>
+</file>
+
+<file path=customXml/item2.xml><?xml version="1.0" encoding="utf-8"?>
+<?mso-contentType ?>
+<FormTemplates xmlns="http://schemas.microsoft.com/sharepoint/v3/contenttype/forms">
+  <Display>DocumentLibraryForm</Display>
+  <Edit>DocumentLibraryForm</Edit>
+  <New>DocumentLibraryForm</New>
+</FormTemplates>
+</file>
+
+<file path=customXml/item3.xml><?xml version="1.0" encoding="utf-8"?>
 <ct:contentTypeSchema xmlns:ct="http://schemas.microsoft.com/office/2006/metadata/contentType" xmlns:ma="http://schemas.microsoft.com/office/2006/metadata/properties/metaAttributes" ct:_="" ma:_="" ma:contentTypeName="Document" ma:contentTypeID="0x0101003CDB1F71319F94428F92BDAA1CE0C174" ma:contentTypeVersion="2" ma:contentTypeDescription="Create a new document." ma:contentTypeScope="" ma:versionID="f0d5b873369a5ec3ac8c52d46dc4a72f">
   <xsd:schema xmlns:xsd="http://www.w3.org/2001/XMLSchema" xmlns:xs="http://www.w3.org/2001/XMLSchema" xmlns:p="http://schemas.microsoft.com/office/2006/metadata/properties" targetNamespace="http://schemas.microsoft.com/office/2006/metadata/properties" ma:root="true" ma:fieldsID="1b05d82d297216baf5b26c55225140df">
     <xsd:element name="properties">
@@ -4371,22 +3545,24 @@
 </ct:contentTypeSchema>
 </file>
 
-<file path=customXml/item2.xml><?xml version="1.0" encoding="utf-8"?>
-<?mso-contentType ?>
-<FormTemplates xmlns="http://schemas.microsoft.com/sharepoint/v3/contenttype/forms">
-  <Display>DocumentLibraryForm</Display>
-  <Edit>DocumentLibraryForm</Edit>
-  <New>DocumentLibraryForm</New>
-</FormTemplates>
+<file path=customXml/itemProps1.xml><?xml version="1.0" encoding="utf-8"?>
+<ds:datastoreItem xmlns:ds="http://schemas.openxmlformats.org/officeDocument/2006/customXml" ds:itemID="{92DB88BD-B891-432D-9271-4777CE8570CA}">
+  <ds:schemaRefs>
+    <ds:schemaRef ds:uri="http://schemas.microsoft.com/office/2006/metadata/properties"/>
+    <ds:schemaRef ds:uri="http://schemas.microsoft.com/office/infopath/2007/PartnerControls"/>
+  </ds:schemaRefs>
+</ds:datastoreItem>
 </file>
 
-<file path=customXml/item3.xml><?xml version="1.0" encoding="utf-8"?>
-<p:properties xmlns:p="http://schemas.microsoft.com/office/2006/metadata/properties" xmlns:xsi="http://www.w3.org/2001/XMLSchema-instance" xmlns:pc="http://schemas.microsoft.com/office/infopath/2007/PartnerControls">
-  <documentManagement/>
-</p:properties>
+<file path=customXml/itemProps2.xml><?xml version="1.0" encoding="utf-8"?>
+<ds:datastoreItem xmlns:ds="http://schemas.openxmlformats.org/officeDocument/2006/customXml" ds:itemID="{B5097068-EFFC-44CD-9FA6-C1806A5F080B}">
+  <ds:schemaRefs>
+    <ds:schemaRef ds:uri="http://schemas.microsoft.com/sharepoint/v3/contenttype/forms"/>
+  </ds:schemaRefs>
+</ds:datastoreItem>
 </file>
 
-<file path=customXml/itemProps1.xml><?xml version="1.0" encoding="utf-8"?>
+<file path=customXml/itemProps3.xml><?xml version="1.0" encoding="utf-8"?>
 <ds:datastoreItem xmlns:ds="http://schemas.openxmlformats.org/officeDocument/2006/customXml" ds:itemID="{C40805D3-995C-416D-ADF2-B7140626175F}">
   <ds:schemaRefs>
     <ds:schemaRef ds:uri="http://schemas.microsoft.com/office/2006/metadata/contentType"/>
@@ -4402,23 +3578,6 @@
 </ds:datastoreItem>
 </file>
 
-<file path=customXml/itemProps2.xml><?xml version="1.0" encoding="utf-8"?>
-<ds:datastoreItem xmlns:ds="http://schemas.openxmlformats.org/officeDocument/2006/customXml" ds:itemID="{B5097068-EFFC-44CD-9FA6-C1806A5F080B}">
-  <ds:schemaRefs>
-    <ds:schemaRef ds:uri="http://schemas.microsoft.com/sharepoint/v3/contenttype/forms"/>
-  </ds:schemaRefs>
-</ds:datastoreItem>
-</file>
-
-<file path=customXml/itemProps3.xml><?xml version="1.0" encoding="utf-8"?>
-<ds:datastoreItem xmlns:ds="http://schemas.openxmlformats.org/officeDocument/2006/customXml" ds:itemID="{92DB88BD-B891-432D-9271-4777CE8570CA}">
-  <ds:schemaRefs>
-    <ds:schemaRef ds:uri="http://schemas.microsoft.com/office/2006/metadata/properties"/>
-    <ds:schemaRef ds:uri="http://schemas.microsoft.com/office/infopath/2007/PartnerControls"/>
-  </ds:schemaRefs>
-</ds:datastoreItem>
-</file>
-
 <file path=docMetadata/LabelInfo.xml><?xml version="1.0" encoding="utf-8"?>
 <clbl:labelList xmlns:clbl="http://schemas.microsoft.com/office/2020/mipLabelMetadata">
   <clbl:label id="{15ce9348-be2a-462b-8fc0-e1765a9b204a}" enabled="0" method="" siteId="{15ce9348-be2a-462b-8fc0-e1765a9b204a}" removed="1"/>

</xml_diff>

<commit_message>
refined report and code
</commit_message>
<xml_diff>
--- a/RE1016_Assignment 2_ReportTemplate.docx
+++ b/RE1016_Assignment 2_ReportTemplate.docx
@@ -636,165 +636,141 @@
             <w:shd w:val="clear" w:color="auto" w:fill="auto"/>
           </w:tcPr>
           <w:p>
-            <w:pPr>
-              <w:spacing w:after="0"/>
-              <w:jc w:val="both"/>
-            </w:pPr>
-            <w:r>
-              <w:rPr>
-                <w:i/>
-                <w:iCs/>
-                <w:color w:val="808080" w:themeColor="background1" w:themeShade="80"/>
-              </w:rPr>
-              <w:t xml:space="preserve">Comment and self-reflect on your journey towards achieving two out of </w:t>
-            </w:r>
-            <w:r>
-              <w:rPr>
-                <w:i/>
-                <w:iCs/>
-                <w:color w:val="808080" w:themeColor="background1" w:themeShade="80"/>
-              </w:rPr>
-              <w:t>the four</w:t>
-            </w:r>
-            <w:r>
-              <w:rPr>
-                <w:i/>
-                <w:iCs/>
-                <w:color w:val="808080" w:themeColor="background1" w:themeShade="80"/>
-              </w:rPr>
+            <w:r>
+              <w:t>CORRECTNESS</w:t>
+            </w:r>
+          </w:p>
+          <w:p>
+            <w:r>
+              <w:t xml:space="preserve">While implementing the search function by location, I ensured that the canteens displayed together are the closest to both locations instead of just one location for </w:t>
+            </w:r>
+            <w:r>
+              <w:t>higher accuracy</w:t>
+            </w:r>
+            <w:r>
+              <w:t>.</w:t>
+            </w:r>
+            <w:r>
+              <w:t xml:space="preserve"> I also ensured that the user input for keywords is case insensitive and accommodates for extra spaces within the input.</w:t>
+            </w:r>
+          </w:p>
+          <w:p/>
+          <w:p>
+            <w:r>
+              <w:t>THOROUGHNESS</w:t>
+            </w:r>
+          </w:p>
+          <w:p>
+            <w:r>
+              <w:t>While most keywords were 1 word long, there was a keyword that spans 2 words that needs to be accounted for, as splitting user input based on spaces would incorrectly cause the 2-word keyword to split into 2 sub keywords.</w:t>
+            </w:r>
+            <w:r>
               <w:t xml:space="preserve"> </w:t>
             </w:r>
-            <w:r>
-              <w:rPr>
-                <w:i/>
-                <w:iCs/>
-                <w:color w:val="808080" w:themeColor="background1" w:themeShade="80"/>
-              </w:rPr>
-              <w:t xml:space="preserve">assignment </w:t>
-            </w:r>
-            <w:r>
-              <w:rPr>
-                <w:i/>
-                <w:iCs/>
-                <w:color w:val="808080" w:themeColor="background1" w:themeShade="80"/>
-              </w:rPr>
-              <w:t>criteria</w:t>
-            </w:r>
-            <w:r>
-              <w:rPr>
-                <w:i/>
-                <w:iCs/>
-                <w:color w:val="808080" w:themeColor="background1" w:themeShade="80"/>
-              </w:rPr>
-              <w:t xml:space="preserve">: </w:t>
-            </w:r>
-            <w:r>
-              <w:rPr>
-                <w:i/>
-                <w:iCs/>
-                <w:color w:val="808080" w:themeColor="background1" w:themeShade="80"/>
-              </w:rPr>
-              <w:t>correctness, thoroughness, user-friendliness,</w:t>
-            </w:r>
-            <w:r>
-              <w:rPr>
-                <w:i/>
-                <w:iCs/>
-                <w:color w:val="808080" w:themeColor="background1" w:themeShade="80"/>
-              </w:rPr>
-              <w:t xml:space="preserve"> and</w:t>
-            </w:r>
-            <w:r>
-              <w:rPr>
-                <w:i/>
-                <w:iCs/>
-                <w:color w:val="808080" w:themeColor="background1" w:themeShade="80"/>
-              </w:rPr>
-              <w:t xml:space="preserve"> efficiency &amp; </w:t>
-            </w:r>
-            <w:r>
-              <w:rPr>
-                <w:i/>
-                <w:iCs/>
-                <w:color w:val="808080" w:themeColor="background1" w:themeShade="80"/>
-              </w:rPr>
-              <w:t>reusability.</w:t>
+          </w:p>
+          <w:p>
+            <w:r>
+              <w:t xml:space="preserve">When implementing the </w:t>
+            </w:r>
+            <w:proofErr w:type="spellStart"/>
+            <w:r>
+              <w:t>search_by_price</w:t>
+            </w:r>
+            <w:proofErr w:type="spellEnd"/>
+            <w:r>
+              <w:t xml:space="preserve"> function, distinguishing between inputting 1 store when the </w:t>
+            </w:r>
+            <w:proofErr w:type="spellStart"/>
+            <w:r>
+              <w:t>max_price</w:t>
+            </w:r>
+            <w:proofErr w:type="spellEnd"/>
+            <w:r>
+              <w:t xml:space="preserve"> variable is too small, and inputting exactly 1 store that is within the </w:t>
+            </w:r>
+            <w:proofErr w:type="spellStart"/>
+            <w:r>
+              <w:t>max_price</w:t>
+            </w:r>
+            <w:proofErr w:type="spellEnd"/>
+            <w:r>
+              <w:t xml:space="preserve"> variable was also crucial.</w:t>
+            </w:r>
+          </w:p>
+          <w:p/>
+          <w:p>
+            <w:r>
+              <w:t>USER-FRIENDLINESS</w:t>
             </w:r>
           </w:p>
           <w:p>
             <w:pPr>
-              <w:spacing w:after="0"/>
-              <w:jc w:val="both"/>
+              <w:rPr>
+                <w:lang w:val="en-US"/>
+              </w:rPr>
             </w:pPr>
-          </w:p>
-          <w:p>
-            <w:r>
-              <w:t>CORRECTNESS</w:t>
-            </w:r>
-          </w:p>
-          <w:p>
-            <w:r>
-              <w:t>While implementing the search function by location, I ensured that the canteens displayed together are the closest to both locations instead of just one location for more correctness.</w:t>
+            <w:r>
+              <w:rPr>
+                <w:lang w:val="en-US"/>
+              </w:rPr>
+              <w:t xml:space="preserve">I avoided throwing errors as much as possible and replaced them with readable error statements that is easy for users to understand. </w:t>
             </w:r>
           </w:p>
           <w:p/>
           <w:p>
             <w:r>
-              <w:t>THOROUGHNESS</w:t>
+              <w:t>EFFICIENCY &amp; REUSABILITY</w:t>
             </w:r>
           </w:p>
           <w:p>
             <w:r>
-              <w:t>While most keywords were 1 word long, there was a keyword that spans 2 words that needs to be accounted for, as splitting user input based on spaces would incorrectly cause the 2-word keyword to split into 2 sub keywords.</w:t>
+              <w:t xml:space="preserve">While implementing the ability to accept “[INPUT] OR [INPUT]”, I had to check that the stall matches the keyword, and whether the stall instance is already within the list. While converting the list to a set to get rid of duplicates would be twice as fast, the stall instance is a list, which is </w:t>
+            </w:r>
+            <w:proofErr w:type="spellStart"/>
+            <w:r>
+              <w:t>unhashable</w:t>
+            </w:r>
+            <w:proofErr w:type="spellEnd"/>
+            <w:r>
+              <w:t>. A possible way to circumvent this is to convert the stall instance</w:t>
+            </w:r>
+            <w:r>
+              <w:t xml:space="preserve"> into a tuple, which is </w:t>
+            </w:r>
+            <w:proofErr w:type="spellStart"/>
+            <w:r>
+              <w:t>hashable</w:t>
+            </w:r>
+            <w:proofErr w:type="spellEnd"/>
+            <w:r>
+              <w:t xml:space="preserve">. </w:t>
+            </w:r>
+          </w:p>
+          <w:p>
+            <w:r>
+              <w:t xml:space="preserve">While implementing the </w:t>
+            </w:r>
+            <w:proofErr w:type="spellStart"/>
+            <w:r>
+              <w:t>search_by_price</w:t>
+            </w:r>
+            <w:proofErr w:type="spellEnd"/>
+            <w:r>
+              <w:t xml:space="preserve"> function, I sorted the filtered stores by price in ascending order, and broke the loop when the price of the stores started becoming higher than the max time to minimise number of iterations through the loop, thereby improving efficiency.</w:t>
+            </w:r>
+          </w:p>
+          <w:p>
+            <w:r>
+              <w:t>By decomposing one large search function into multiple smaller functions with specialised uses, I could identify certain functions that can also be applied across different search functions, improving reusability.</w:t>
+            </w:r>
+            <w:r>
+              <w:t xml:space="preserve"> Proper naming of variables and functions, as well as the documentation of the code is also crucial for other programmers to understand the code for reusing in the future.</w:t>
             </w:r>
           </w:p>
           <w:p/>
           <w:p>
             <w:r>
-              <w:t>USER-FRIENDLINESS</w:t>
-            </w:r>
-          </w:p>
-          <w:p/>
-          <w:p/>
-          <w:p>
-            <w:r>
-              <w:t xml:space="preserve">EFFICIENCY &amp; </w:t>
-            </w:r>
-            <w:r>
-              <w:t>REUSABILITY</w:t>
-            </w:r>
-          </w:p>
-          <w:p>
-            <w:r>
-              <w:t xml:space="preserve">While implementing the ability to accept “[INPUT] OR [INPUT]”, I had to check that the stall matches the keyword, and whether the stall instance is already within the list. While converting the list to a set to get rid of duplicates would be twice as fast, the stall instance is a list, which is </w:t>
-            </w:r>
-            <w:proofErr w:type="spellStart"/>
-            <w:r>
-              <w:t>unhashable</w:t>
-            </w:r>
-            <w:proofErr w:type="spellEnd"/>
-            <w:r>
-              <w:t>. A possible way to circumvent this is to either convert the stall instance</w:t>
-            </w:r>
-          </w:p>
-          <w:p/>
-          <w:p>
-            <w:r>
-              <w:t>By decomposing one large search function into multiple smaller functions with specialised uses, I could identify certain functions that can also be applied across different search functions, improving reusability.</w:t>
-            </w:r>
-            <w:r>
-              <w:t xml:space="preserve"> Proper naming of variables and functions, as well as the documentation of the code is also crucial for other programmers to understand the code for reusing in the future.</w:t>
-            </w:r>
-          </w:p>
-          <w:p/>
-          <w:p>
-            <w:proofErr w:type="spellStart"/>
-            <w:r>
-              <w:t>Ther</w:t>
-            </w:r>
-            <w:proofErr w:type="spellEnd"/>
-            <w:r>
-              <w:t>e were no uses of Gen AI while doing this assignment.</w:t>
+              <w:t>There were no uses of Gen AI while doing this assignment.</w:t>
             </w:r>
           </w:p>
         </w:tc>
@@ -886,7 +862,19 @@
               <w:rPr>
                 <w:color w:val="000000" w:themeColor="text1"/>
               </w:rPr>
-              <w:t xml:space="preserve">I did not rely on the use of Gen Ais as I was mainly concerned with the documentation and proper implementation of certain Python function, which could be accomplished with a search engine or on public forums, such as Stack Overflow. However, in the future, Gen AI could also be used as a way to brainstorm on efficient ways to execute code or come up with possible flowcharts and pseudocode. </w:t>
+              <w:t xml:space="preserve">I did not rely on the use of Gen </w:t>
+            </w:r>
+            <w:r>
+              <w:rPr>
+                <w:color w:val="000000" w:themeColor="text1"/>
+              </w:rPr>
+              <w:t>AI</w:t>
+            </w:r>
+            <w:r>
+              <w:rPr>
+                <w:color w:val="000000" w:themeColor="text1"/>
+              </w:rPr>
+              <w:t xml:space="preserve"> as I was mainly concerned with the documentation and proper implementation of certain Python function, which could be accomplished with a search engine or on public forums, such as Stack Overflow. However, in the future, Gen AI could also be used as a way to brainstorm on efficient ways to execute code or come up with possible flowcharts and pseudocode. </w:t>
             </w:r>
           </w:p>
         </w:tc>
@@ -3417,21 +3405,6 @@
 </file>
 
 <file path=customXml/item1.xml><?xml version="1.0" encoding="utf-8"?>
-<p:properties xmlns:p="http://schemas.microsoft.com/office/2006/metadata/properties" xmlns:xsi="http://www.w3.org/2001/XMLSchema-instance" xmlns:pc="http://schemas.microsoft.com/office/infopath/2007/PartnerControls">
-  <documentManagement/>
-</p:properties>
-</file>
-
-<file path=customXml/item2.xml><?xml version="1.0" encoding="utf-8"?>
-<?mso-contentType ?>
-<FormTemplates xmlns="http://schemas.microsoft.com/sharepoint/v3/contenttype/forms">
-  <Display>DocumentLibraryForm</Display>
-  <Edit>DocumentLibraryForm</Edit>
-  <New>DocumentLibraryForm</New>
-</FormTemplates>
-</file>
-
-<file path=customXml/item3.xml><?xml version="1.0" encoding="utf-8"?>
 <ct:contentTypeSchema xmlns:ct="http://schemas.microsoft.com/office/2006/metadata/contentType" xmlns:ma="http://schemas.microsoft.com/office/2006/metadata/properties/metaAttributes" ct:_="" ma:_="" ma:contentTypeName="Document" ma:contentTypeID="0x0101003CDB1F71319F94428F92BDAA1CE0C174" ma:contentTypeVersion="2" ma:contentTypeDescription="Create a new document." ma:contentTypeScope="" ma:versionID="f0d5b873369a5ec3ac8c52d46dc4a72f">
   <xsd:schema xmlns:xsd="http://www.w3.org/2001/XMLSchema" xmlns:xs="http://www.w3.org/2001/XMLSchema" xmlns:p="http://schemas.microsoft.com/office/2006/metadata/properties" targetNamespace="http://schemas.microsoft.com/office/2006/metadata/properties" ma:root="true" ma:fieldsID="1b05d82d297216baf5b26c55225140df">
     <xsd:element name="properties">
@@ -3545,24 +3518,22 @@
 </ct:contentTypeSchema>
 </file>
 
-<file path=customXml/itemProps1.xml><?xml version="1.0" encoding="utf-8"?>
-<ds:datastoreItem xmlns:ds="http://schemas.openxmlformats.org/officeDocument/2006/customXml" ds:itemID="{92DB88BD-B891-432D-9271-4777CE8570CA}">
-  <ds:schemaRefs>
-    <ds:schemaRef ds:uri="http://schemas.microsoft.com/office/2006/metadata/properties"/>
-    <ds:schemaRef ds:uri="http://schemas.microsoft.com/office/infopath/2007/PartnerControls"/>
-  </ds:schemaRefs>
-</ds:datastoreItem>
+<file path=customXml/item2.xml><?xml version="1.0" encoding="utf-8"?>
+<?mso-contentType ?>
+<FormTemplates xmlns="http://schemas.microsoft.com/sharepoint/v3/contenttype/forms">
+  <Display>DocumentLibraryForm</Display>
+  <Edit>DocumentLibraryForm</Edit>
+  <New>DocumentLibraryForm</New>
+</FormTemplates>
 </file>
 
-<file path=customXml/itemProps2.xml><?xml version="1.0" encoding="utf-8"?>
-<ds:datastoreItem xmlns:ds="http://schemas.openxmlformats.org/officeDocument/2006/customXml" ds:itemID="{B5097068-EFFC-44CD-9FA6-C1806A5F080B}">
-  <ds:schemaRefs>
-    <ds:schemaRef ds:uri="http://schemas.microsoft.com/sharepoint/v3/contenttype/forms"/>
-  </ds:schemaRefs>
-</ds:datastoreItem>
+<file path=customXml/item3.xml><?xml version="1.0" encoding="utf-8"?>
+<p:properties xmlns:p="http://schemas.microsoft.com/office/2006/metadata/properties" xmlns:xsi="http://www.w3.org/2001/XMLSchema-instance" xmlns:pc="http://schemas.microsoft.com/office/infopath/2007/PartnerControls">
+  <documentManagement/>
+</p:properties>
 </file>
 
-<file path=customXml/itemProps3.xml><?xml version="1.0" encoding="utf-8"?>
+<file path=customXml/itemProps1.xml><?xml version="1.0" encoding="utf-8"?>
 <ds:datastoreItem xmlns:ds="http://schemas.openxmlformats.org/officeDocument/2006/customXml" ds:itemID="{C40805D3-995C-416D-ADF2-B7140626175F}">
   <ds:schemaRefs>
     <ds:schemaRef ds:uri="http://schemas.microsoft.com/office/2006/metadata/contentType"/>
@@ -3578,6 +3549,23 @@
 </ds:datastoreItem>
 </file>
 
+<file path=customXml/itemProps2.xml><?xml version="1.0" encoding="utf-8"?>
+<ds:datastoreItem xmlns:ds="http://schemas.openxmlformats.org/officeDocument/2006/customXml" ds:itemID="{B5097068-EFFC-44CD-9FA6-C1806A5F080B}">
+  <ds:schemaRefs>
+    <ds:schemaRef ds:uri="http://schemas.microsoft.com/sharepoint/v3/contenttype/forms"/>
+  </ds:schemaRefs>
+</ds:datastoreItem>
+</file>
+
+<file path=customXml/itemProps3.xml><?xml version="1.0" encoding="utf-8"?>
+<ds:datastoreItem xmlns:ds="http://schemas.openxmlformats.org/officeDocument/2006/customXml" ds:itemID="{92DB88BD-B891-432D-9271-4777CE8570CA}">
+  <ds:schemaRefs>
+    <ds:schemaRef ds:uri="http://schemas.microsoft.com/office/2006/metadata/properties"/>
+    <ds:schemaRef ds:uri="http://schemas.microsoft.com/office/infopath/2007/PartnerControls"/>
+  </ds:schemaRefs>
+</ds:datastoreItem>
+</file>
+
 <file path=docMetadata/LabelInfo.xml><?xml version="1.0" encoding="utf-8"?>
 <clbl:labelList xmlns:clbl="http://schemas.microsoft.com/office/2020/mipLabelMetadata">
   <clbl:label id="{15ce9348-be2a-462b-8fc0-e1765a9b204a}" enabled="0" method="" siteId="{15ce9348-be2a-462b-8fc0-e1765a9b204a}" removed="1"/>

</xml_diff>